<commit_message>
logisim updates and title page added number of my student book
</commit_message>
<xml_diff>
--- a/docs/Титульный лист - курсовая «Осциллограф».docx
+++ b/docs/Титульный лист - курсовая «Осциллограф».docx
@@ -231,17 +231,11 @@
       </w:r>
       <w:r>
         <w:rPr>
-          <w:color w:val="FF0000"/>
-          <w:sz w:val="24"/>
-        </w:rPr>
-        <w:t>00</w:t>
-      </w:r>
-      <w:r>
-        <w:rPr>
-          <w:color w:val="FF0000"/>
-          <w:sz w:val="24"/>
-        </w:rPr>
-        <w:t>12</w:t>
+          <w:color w:val="000000" w:themeColor="text1"/>
+          <w:sz w:val="24"/>
+          <w:lang w:val="en-US"/>
+        </w:rPr>
+        <w:t>1993</w:t>
       </w:r>
       <w:r>
         <w:rPr>

</xml_diff>